<commit_message>
Begin on tiles and game design document
</commit_message>
<xml_diff>
--- a/GD.docx
+++ b/GD.docx
@@ -96,7 +96,7 @@
           <w:lang w:val="en-GB"/>
         </w:rPr>
         <w:br/>
-        <w:t>Mechanics</w:t>
+        <w:t>Goal</w:t>
       </w:r>
       <w:r>
         <w:rPr>
@@ -108,7 +108,7 @@
           <w:lang w:val="en-GB"/>
         </w:rPr>
         <w:br/>
-        <w:t>Dynamics</w:t>
+        <w:t>Procedures</w:t>
       </w:r>
       <w:r>
         <w:rPr>
@@ -120,7 +120,7 @@
           <w:lang w:val="en-GB"/>
         </w:rPr>
         <w:br/>
-        <w:t>Aesthetics</w:t>
+        <w:t>Rules</w:t>
       </w:r>
       <w:r>
         <w:rPr>
@@ -132,7 +132,7 @@
           <w:lang w:val="en-GB"/>
         </w:rPr>
         <w:br/>
-        <w:t>Story/setting</w:t>
+        <w:t>Resources</w:t>
       </w:r>
       <w:r>
         <w:rPr>
@@ -144,6 +144,42 @@
           <w:lang w:val="en-GB"/>
         </w:rPr>
         <w:br/>
+        <w:t>Conflict</w:t>
+      </w:r>
+      <w:r>
+        <w:rPr>
+          <w:rFonts w:ascii="Palatino Linotype" w:eastAsia="Yu Gothic" w:hAnsi="Palatino Linotype"/>
+          <w:b/>
+          <w:bCs/>
+          <w:sz w:val="32"/>
+          <w:szCs w:val="32"/>
+          <w:lang w:val="en-GB"/>
+        </w:rPr>
+        <w:br/>
+        <w:t>Boundaries</w:t>
+      </w:r>
+      <w:r>
+        <w:rPr>
+          <w:rFonts w:ascii="Palatino Linotype" w:eastAsia="Yu Gothic" w:hAnsi="Palatino Linotype"/>
+          <w:b/>
+          <w:bCs/>
+          <w:sz w:val="32"/>
+          <w:szCs w:val="32"/>
+          <w:lang w:val="en-GB"/>
+        </w:rPr>
+        <w:br/>
+        <w:t>Result</w:t>
+      </w:r>
+      <w:r>
+        <w:rPr>
+          <w:rFonts w:ascii="Palatino Linotype" w:eastAsia="Yu Gothic" w:hAnsi="Palatino Linotype"/>
+          <w:b/>
+          <w:bCs/>
+          <w:sz w:val="32"/>
+          <w:szCs w:val="32"/>
+          <w:lang w:val="en-GB"/>
+        </w:rPr>
+        <w:br/>
       </w:r>
     </w:p>
     <w:p>
@@ -209,6 +245,55 @@
     </w:p>
     <w:p>
       <w:pPr>
+        <w:jc w:val="center"/>
+        <w:rPr>
+          <w:rFonts w:ascii="Myanmar Text" w:eastAsia="Yu Gothic" w:hAnsi="Myanmar Text" w:cs="Myanmar Text"/>
+          <w:sz w:val="32"/>
+          <w:szCs w:val="32"/>
+          <w:lang w:val="en-GB"/>
+        </w:rPr>
+      </w:pPr>
+      <w:r>
+        <w:rPr>
+          <w:rFonts w:ascii="Myanmar Text" w:eastAsia="Yu Gothic" w:hAnsi="Myanmar Text" w:cs="Myanmar Text"/>
+          <w:sz w:val="32"/>
+          <w:szCs w:val="32"/>
+          <w:lang w:val="en-GB"/>
+        </w:rPr>
+        <w:t xml:space="preserve">One player </w:t>
+      </w:r>
+      <w:r>
+        <w:rPr>
+          <w:rFonts w:ascii="Myanmar Text" w:eastAsia="Yu Gothic" w:hAnsi="Myanmar Text" w:cs="Myanmar Text"/>
+          <w:sz w:val="32"/>
+          <w:szCs w:val="32"/>
+          <w:lang w:val="en-GB"/>
+        </w:rPr>
+        <w:t>will be able to walk on the 2d game terrain using WASD or the left thumb stick</w:t>
+      </w:r>
+    </w:p>
+    <w:p>
+      <w:pPr>
+        <w:jc w:val="center"/>
+        <w:rPr>
+          <w:rFonts w:ascii="Myanmar Text" w:eastAsia="Yu Gothic" w:hAnsi="Myanmar Text" w:cs="Myanmar Text"/>
+          <w:sz w:val="32"/>
+          <w:szCs w:val="32"/>
+          <w:lang w:val="en-GB"/>
+        </w:rPr>
+      </w:pPr>
+      <w:r>
+        <w:rPr>
+          <w:rFonts w:ascii="Myanmar Text" w:eastAsia="Yu Gothic" w:hAnsi="Myanmar Text" w:cs="Myanmar Text"/>
+          <w:sz w:val="32"/>
+          <w:szCs w:val="32"/>
+          <w:lang w:val="en-GB"/>
+        </w:rPr>
+        <w:t xml:space="preserve">The player can also use a weapon with mouse or </w:t>
+      </w:r>
+    </w:p>
+    <w:p>
+      <w:pPr>
         <w:rPr>
           <w:rFonts w:ascii="Palatino Linotype" w:eastAsia="Yu Gothic" w:hAnsi="Palatino Linotype"/>
           <w:b/>
@@ -252,7 +337,7 @@
           <w:lang w:val="en-GB"/>
         </w:rPr>
         <w:lastRenderedPageBreak/>
-        <w:t>Mechanics</w:t>
+        <w:t>Goal</w:t>
       </w:r>
     </w:p>
     <w:p>
@@ -300,8 +385,30 @@
           <w:lang w:val="en-GB"/>
         </w:rPr>
         <w:lastRenderedPageBreak/>
-        <w:t>Dynamics</w:t>
-      </w:r>
+        <w:t>Procedures</w:t>
+      </w:r>
+    </w:p>
+    <w:p>
+      <w:pPr>
+        <w:jc w:val="center"/>
+        <w:rPr>
+          <w:rFonts w:ascii="Myanmar Text" w:eastAsia="Yu Gothic" w:hAnsi="Myanmar Text" w:cs="Myanmar Text"/>
+          <w:sz w:val="48"/>
+          <w:szCs w:val="48"/>
+          <w:lang w:val="en-GB"/>
+        </w:rPr>
+      </w:pPr>
+      <w:proofErr w:type="spellStart"/>
+      <w:r>
+        <w:rPr>
+          <w:rFonts w:ascii="Myanmar Text" w:eastAsia="Yu Gothic" w:hAnsi="Myanmar Text" w:cs="Myanmar Text"/>
+          <w:sz w:val="48"/>
+          <w:szCs w:val="48"/>
+          <w:lang w:val="en-GB"/>
+        </w:rPr>
+        <w:t>Te</w:t>
+      </w:r>
+      <w:proofErr w:type="spellEnd"/>
     </w:p>
     <w:p>
       <w:pPr>
@@ -348,7 +455,7 @@
           <w:lang w:val="en-GB"/>
         </w:rPr>
         <w:lastRenderedPageBreak/>
-        <w:t>Story/setting</w:t>
+        <w:t>Rules</w:t>
       </w:r>
     </w:p>
     <w:p>
@@ -384,7 +491,7 @@
           <w:lang w:val="en-GB"/>
         </w:rPr>
         <w:lastRenderedPageBreak/>
-        <w:t>Aesthetics</w:t>
+        <w:t>Resources</w:t>
       </w:r>
     </w:p>
     <w:p>
@@ -435,6 +542,18 @@
           <w:lang w:val="en-GB"/>
         </w:rPr>
       </w:pPr>
+      <w:r>
+        <w:rPr>
+          <w:rFonts w:ascii="Palatino Linotype" w:eastAsia="Yu Gothic" w:hAnsi="Palatino Linotype"/>
+          <w:b/>
+          <w:bCs/>
+          <w:sz w:val="48"/>
+          <w:szCs w:val="48"/>
+          <w:lang w:val="en-GB"/>
+        </w:rPr>
+        <w:lastRenderedPageBreak/>
+        <w:t>Conflict</w:t>
+      </w:r>
     </w:p>
     <w:p>
       <w:pPr>
@@ -471,6 +590,66 @@
           <w:lang w:val="en-GB"/>
         </w:rPr>
       </w:pPr>
+      <w:r>
+        <w:rPr>
+          <w:rFonts w:ascii="Palatino Linotype" w:eastAsia="Yu Gothic" w:hAnsi="Palatino Linotype"/>
+          <w:b/>
+          <w:bCs/>
+          <w:sz w:val="48"/>
+          <w:szCs w:val="48"/>
+          <w:lang w:val="en-GB"/>
+        </w:rPr>
+        <w:lastRenderedPageBreak/>
+        <w:t>Boundaries</w:t>
+      </w:r>
+    </w:p>
+    <w:p>
+      <w:pPr>
+        <w:rPr>
+          <w:rFonts w:ascii="Palatino Linotype" w:eastAsia="Yu Gothic" w:hAnsi="Palatino Linotype"/>
+          <w:b/>
+          <w:bCs/>
+          <w:sz w:val="48"/>
+          <w:szCs w:val="48"/>
+          <w:lang w:val="en-GB"/>
+        </w:rPr>
+      </w:pPr>
+      <w:r>
+        <w:rPr>
+          <w:rFonts w:ascii="Palatino Linotype" w:eastAsia="Yu Gothic" w:hAnsi="Palatino Linotype"/>
+          <w:b/>
+          <w:bCs/>
+          <w:sz w:val="48"/>
+          <w:szCs w:val="48"/>
+          <w:lang w:val="en-GB"/>
+        </w:rPr>
+        <w:br w:type="page"/>
+      </w:r>
+    </w:p>
+    <w:p>
+      <w:pPr>
+        <w:jc w:val="center"/>
+        <w:rPr>
+          <w:rFonts w:ascii="Palatino Linotype" w:eastAsia="Yu Gothic" w:hAnsi="Palatino Linotype"/>
+          <w:b/>
+          <w:bCs/>
+          <w:sz w:val="48"/>
+          <w:szCs w:val="48"/>
+          <w:lang w:val="en-GB"/>
+        </w:rPr>
+      </w:pPr>
+      <w:r>
+        <w:rPr>
+          <w:rFonts w:ascii="Palatino Linotype" w:eastAsia="Yu Gothic" w:hAnsi="Palatino Linotype"/>
+          <w:b/>
+          <w:bCs/>
+          <w:sz w:val="48"/>
+          <w:szCs w:val="48"/>
+          <w:lang w:val="en-GB"/>
+        </w:rPr>
+        <w:lastRenderedPageBreak/>
+        <w:t>Result</w:t>
+      </w:r>
     </w:p>
     <w:sectPr>
       <w:pgSz w:w="11906" w:h="16838"/>

</xml_diff>